<commit_message>
diagramas, y doc arquitectura
</commit_message>
<xml_diff>
--- a/Documento de Arquitectura.docx
+++ b/Documento de Arquitectura.docx
@@ -1275,61 +1275,6 @@
     <w:p>
       <w:pPr>
         <w:pStyle w:val="Listaconvietas"/>
-        <w:numPr>
-          <w:ilvl w:val="0"/>
-          <w:numId w:val="0"/>
-        </w:numPr>
-      </w:pPr>
-      <w:r>
-        <w:rPr>
-          <w:noProof/>
-        </w:rPr>
-        <w:drawing>
-          <wp:inline distT="0" distB="0" distL="0" distR="0" wp14:anchorId="6A1DD9A8" wp14:editId="6ED6E295">
-            <wp:extent cx="5731510" cy="1348740"/>
-            <wp:effectExtent l="0" t="0" r="2540" b="3810"/>
-            <wp:docPr id="4" name="Imagen 4" descr="Interfaz de usuario gráfica, Aplicación&#10;&#10;Descripción generada automáticamente"/>
-            <wp:cNvGraphicFramePr>
-              <a:graphicFrameLocks xmlns:a="http://schemas.openxmlformats.org/drawingml/2006/main" noChangeAspect="1"/>
-            </wp:cNvGraphicFramePr>
-            <a:graphic xmlns:a="http://schemas.openxmlformats.org/drawingml/2006/main">
-              <a:graphicData uri="http://schemas.openxmlformats.org/drawingml/2006/picture">
-                <pic:pic xmlns:pic="http://schemas.openxmlformats.org/drawingml/2006/picture">
-                  <pic:nvPicPr>
-                    <pic:cNvPr id="4" name="Imagen 4" descr="Interfaz de usuario gráfica, Aplicación&#10;&#10;Descripción generada automáticamente"/>
-                    <pic:cNvPicPr/>
-                  </pic:nvPicPr>
-                  <pic:blipFill>
-                    <a:blip r:embed="rId12">
-                      <a:extLst>
-                        <a:ext uri="{28A0092B-C50C-407E-A947-70E740481C1C}">
-                          <a14:useLocalDpi xmlns:a14="http://schemas.microsoft.com/office/drawing/2010/main" val="0"/>
-                        </a:ext>
-                      </a:extLst>
-                    </a:blip>
-                    <a:stretch>
-                      <a:fillRect/>
-                    </a:stretch>
-                  </pic:blipFill>
-                  <pic:spPr>
-                    <a:xfrm>
-                      <a:off x="0" y="0"/>
-                      <a:ext cx="5731510" cy="1348740"/>
-                    </a:xfrm>
-                    <a:prstGeom prst="rect">
-                      <a:avLst/>
-                    </a:prstGeom>
-                  </pic:spPr>
-                </pic:pic>
-              </a:graphicData>
-            </a:graphic>
-          </wp:inline>
-        </w:drawing>
-      </w:r>
-    </w:p>
-    <w:p>
-      <w:pPr>
-        <w:pStyle w:val="Listaconvietas"/>
         <w:rPr>
           <w:b/>
           <w:bCs/>
@@ -2629,11 +2574,7 @@
               </w:numPr>
             </w:pPr>
             <w:r>
-              <w:t xml:space="preserve">Intento de acceder a alguna </w:t>
-            </w:r>
-            <w:r>
-              <w:lastRenderedPageBreak/>
-              <w:t>función de la cual no posee permisos</w:t>
+              <w:t>Intento de acceder a alguna función de la cual no posee permisos</w:t>
             </w:r>
           </w:p>
         </w:tc>
@@ -2659,11 +2600,7 @@
               </w:numPr>
             </w:pPr>
             <w:r>
-              <w:t xml:space="preserve">Las funciones especificadas </w:t>
-            </w:r>
-            <w:r>
-              <w:lastRenderedPageBreak/>
-              <w:t>para el creador de la partida</w:t>
+              <w:t>Las funciones especificadas para el creador de la partida</w:t>
             </w:r>
           </w:p>
         </w:tc>
@@ -2718,11 +2655,7 @@
               </w:numPr>
             </w:pPr>
             <w:r>
-              <w:t xml:space="preserve">Denegar el acceso a la </w:t>
-            </w:r>
-            <w:r>
-              <w:lastRenderedPageBreak/>
-              <w:t>funcionalidad querida</w:t>
+              <w:t>Denegar el acceso a la funcionalidad querida</w:t>
             </w:r>
           </w:p>
         </w:tc>
@@ -2739,12 +2672,7 @@
               </w:numPr>
             </w:pPr>
             <w:r>
-              <w:lastRenderedPageBreak/>
-              <w:t xml:space="preserve">Identificación del usuario que desea </w:t>
-            </w:r>
-            <w:r>
-              <w:lastRenderedPageBreak/>
-              <w:t>utilizar una función no permitida</w:t>
+              <w:t>Identificación del usuario que desea utilizar una función no permitida</w:t>
             </w:r>
           </w:p>
         </w:tc>
@@ -2788,6 +2716,7 @@
         </w:numPr>
       </w:pPr>
       <w:r>
+        <w:lastRenderedPageBreak/>
         <w:t xml:space="preserve">Azure App </w:t>
       </w:r>
       <w:proofErr w:type="spellStart"/>
@@ -2915,79 +2844,65 @@
     <w:p>
       <w:pPr>
         <w:pStyle w:val="Listaconvietas"/>
-      </w:pPr>
-      <w:r>
-        <w:t>Diagrama de clases:</w:t>
-      </w:r>
-    </w:p>
-    <w:p>
-      <w:pPr>
-        <w:pStyle w:val="Listaconvietas"/>
-      </w:pPr>
-      <w:r>
-        <w:t>Diagrama de contexto:</w:t>
-      </w:r>
-    </w:p>
-    <w:p>
-      <w:pPr>
-        <w:pStyle w:val="Listaconvietas"/>
-      </w:pPr>
-      <w:r>
-        <w:t>Diagrama de despliegue:</w:t>
-      </w:r>
-    </w:p>
-    <w:p>
-      <w:pPr>
-        <w:pStyle w:val="Listaconvietas"/>
-      </w:pPr>
-      <w:r>
-        <w:t>Diagrama de actividades:</w:t>
-      </w:r>
-    </w:p>
-    <w:p>
-      <w:pPr>
-        <w:pStyle w:val="Listaconvietas"/>
         <w:numPr>
           <w:ilvl w:val="0"/>
           <w:numId w:val="0"/>
         </w:numPr>
-      </w:pPr>
-    </w:p>
-    <w:p>
-      <w:pPr>
-        <w:pStyle w:val="Ttulo1"/>
-      </w:pPr>
-      <w:r>
-        <w:t>Descripción de la arquitectura:</w:t>
-      </w:r>
-    </w:p>
-    <w:p>
-      <w:r>
-        <w:t>Nuestro proyecto fue organizado en las siguientes capas:</w:t>
-      </w:r>
-    </w:p>
-    <w:p>
-      <w:pPr>
-        <w:pStyle w:val="Listaconvietas"/>
-      </w:pPr>
-      <w:r>
-        <w:t xml:space="preserve">Aplicación: Para esta utilizamos Java, Maven y Spring </w:t>
-      </w:r>
-      <w:proofErr w:type="spellStart"/>
-      <w:r>
-        <w:t>Boot</w:t>
-      </w:r>
-      <w:proofErr w:type="spellEnd"/>
-      <w:r>
-        <w:t>.</w:t>
-      </w:r>
-    </w:p>
-    <w:p>
-      <w:pPr>
-        <w:pStyle w:val="Listaconvietas"/>
-      </w:pPr>
-      <w:r>
-        <w:t>Presentación: Para esta utilizamos HTML, CSS y JavaScript.</w:t>
+        <w:ind w:left="720"/>
+      </w:pPr>
+      <w:r>
+        <w:rPr>
+          <w:noProof/>
+        </w:rPr>
+        <w:drawing>
+          <wp:inline distT="0" distB="0" distL="0" distR="0" wp14:anchorId="29605820" wp14:editId="1A349227">
+            <wp:extent cx="5731510" cy="2723515"/>
+            <wp:effectExtent l="0" t="0" r="2540" b="635"/>
+            <wp:docPr id="3" name="Imagen 3" descr="Diagrama&#10;&#10;Descripción generada automáticamente"/>
+            <wp:cNvGraphicFramePr>
+              <a:graphicFrameLocks xmlns:a="http://schemas.openxmlformats.org/drawingml/2006/main" noChangeAspect="1"/>
+            </wp:cNvGraphicFramePr>
+            <a:graphic xmlns:a="http://schemas.openxmlformats.org/drawingml/2006/main">
+              <a:graphicData uri="http://schemas.openxmlformats.org/drawingml/2006/picture">
+                <pic:pic xmlns:pic="http://schemas.openxmlformats.org/drawingml/2006/picture">
+                  <pic:nvPicPr>
+                    <pic:cNvPr id="3" name="Imagen 3" descr="Diagrama&#10;&#10;Descripción generada automáticamente"/>
+                    <pic:cNvPicPr/>
+                  </pic:nvPicPr>
+                  <pic:blipFill>
+                    <a:blip r:embed="rId12" cstate="print">
+                      <a:extLst>
+                        <a:ext uri="{28A0092B-C50C-407E-A947-70E740481C1C}">
+                          <a14:useLocalDpi xmlns:a14="http://schemas.microsoft.com/office/drawing/2010/main" val="0"/>
+                        </a:ext>
+                      </a:extLst>
+                    </a:blip>
+                    <a:stretch>
+                      <a:fillRect/>
+                    </a:stretch>
+                  </pic:blipFill>
+                  <pic:spPr>
+                    <a:xfrm>
+                      <a:off x="0" y="0"/>
+                      <a:ext cx="5731510" cy="2723515"/>
+                    </a:xfrm>
+                    <a:prstGeom prst="rect">
+                      <a:avLst/>
+                    </a:prstGeom>
+                  </pic:spPr>
+                </pic:pic>
+              </a:graphicData>
+            </a:graphic>
+          </wp:inline>
+        </w:drawing>
+      </w:r>
+    </w:p>
+    <w:p>
+      <w:pPr>
+        <w:pStyle w:val="Listaconvietas"/>
+      </w:pPr>
+      <w:r>
+        <w:t>Diagrama de clases:</w:t>
       </w:r>
     </w:p>
     <w:p>
@@ -2997,6 +2912,277 @@
           <w:ilvl w:val="0"/>
           <w:numId w:val="0"/>
         </w:numPr>
+        <w:ind w:left="720"/>
+      </w:pPr>
+      <w:r>
+        <w:drawing>
+          <wp:inline distT="0" distB="0" distL="0" distR="0" wp14:anchorId="311AED13" wp14:editId="6105E688">
+            <wp:extent cx="5731510" cy="3303905"/>
+            <wp:effectExtent l="0" t="0" r="2540" b="0"/>
+            <wp:docPr id="4" name="Imagen 4" descr="Diagrama, Esquemático&#10;&#10;Descripción generada automáticamente"/>
+            <wp:cNvGraphicFramePr>
+              <a:graphicFrameLocks xmlns:a="http://schemas.openxmlformats.org/drawingml/2006/main" noChangeAspect="1"/>
+            </wp:cNvGraphicFramePr>
+            <a:graphic xmlns:a="http://schemas.openxmlformats.org/drawingml/2006/main">
+              <a:graphicData uri="http://schemas.openxmlformats.org/drawingml/2006/picture">
+                <pic:pic xmlns:pic="http://schemas.openxmlformats.org/drawingml/2006/picture">
+                  <pic:nvPicPr>
+                    <pic:cNvPr id="4" name="Imagen 4" descr="Diagrama, Esquemático&#10;&#10;Descripción generada automáticamente"/>
+                    <pic:cNvPicPr/>
+                  </pic:nvPicPr>
+                  <pic:blipFill>
+                    <a:blip r:embed="rId13"/>
+                    <a:stretch>
+                      <a:fillRect/>
+                    </a:stretch>
+                  </pic:blipFill>
+                  <pic:spPr>
+                    <a:xfrm>
+                      <a:off x="0" y="0"/>
+                      <a:ext cx="5731510" cy="3303905"/>
+                    </a:xfrm>
+                    <a:prstGeom prst="rect">
+                      <a:avLst/>
+                    </a:prstGeom>
+                  </pic:spPr>
+                </pic:pic>
+              </a:graphicData>
+            </a:graphic>
+          </wp:inline>
+        </w:drawing>
+      </w:r>
+    </w:p>
+    <w:p>
+      <w:pPr>
+        <w:pStyle w:val="Listaconvietas"/>
+        <w:numPr>
+          <w:ilvl w:val="0"/>
+          <w:numId w:val="0"/>
+        </w:numPr>
+        <w:ind w:left="720"/>
+      </w:pPr>
+    </w:p>
+    <w:p>
+      <w:pPr>
+        <w:pStyle w:val="Listaconvietas"/>
+      </w:pPr>
+      <w:r>
+        <w:lastRenderedPageBreak/>
+        <w:t>Diagrama de contexto:</w:t>
+      </w:r>
+    </w:p>
+    <w:p>
+      <w:pPr>
+        <w:pStyle w:val="Listaconvietas"/>
+        <w:numPr>
+          <w:ilvl w:val="0"/>
+          <w:numId w:val="0"/>
+        </w:numPr>
+        <w:ind w:left="720"/>
+      </w:pPr>
+      <w:r>
+        <w:drawing>
+          <wp:inline distT="0" distB="0" distL="0" distR="0" wp14:anchorId="456260BE" wp14:editId="27BF238F">
+            <wp:extent cx="5731510" cy="3329940"/>
+            <wp:effectExtent l="0" t="0" r="2540" b="3810"/>
+            <wp:docPr id="6" name="Imagen 6" descr="Diagrama, Dibujo de ingeniería&#10;&#10;Descripción generada automáticamente"/>
+            <wp:cNvGraphicFramePr>
+              <a:graphicFrameLocks xmlns:a="http://schemas.openxmlformats.org/drawingml/2006/main" noChangeAspect="1"/>
+            </wp:cNvGraphicFramePr>
+            <a:graphic xmlns:a="http://schemas.openxmlformats.org/drawingml/2006/main">
+              <a:graphicData uri="http://schemas.openxmlformats.org/drawingml/2006/picture">
+                <pic:pic xmlns:pic="http://schemas.openxmlformats.org/drawingml/2006/picture">
+                  <pic:nvPicPr>
+                    <pic:cNvPr id="6" name="Imagen 6" descr="Diagrama, Dibujo de ingeniería&#10;&#10;Descripción generada automáticamente"/>
+                    <pic:cNvPicPr/>
+                  </pic:nvPicPr>
+                  <pic:blipFill>
+                    <a:blip r:embed="rId14"/>
+                    <a:stretch>
+                      <a:fillRect/>
+                    </a:stretch>
+                  </pic:blipFill>
+                  <pic:spPr>
+                    <a:xfrm>
+                      <a:off x="0" y="0"/>
+                      <a:ext cx="5731510" cy="3329940"/>
+                    </a:xfrm>
+                    <a:prstGeom prst="rect">
+                      <a:avLst/>
+                    </a:prstGeom>
+                  </pic:spPr>
+                </pic:pic>
+              </a:graphicData>
+            </a:graphic>
+          </wp:inline>
+        </w:drawing>
+      </w:r>
+    </w:p>
+    <w:p>
+      <w:pPr>
+        <w:pStyle w:val="Listaconvietas"/>
+      </w:pPr>
+      <w:r>
+        <w:t>Diagrama de despliegue:</w:t>
+      </w:r>
+    </w:p>
+    <w:p>
+      <w:pPr>
+        <w:pStyle w:val="Listaconvietas"/>
+        <w:numPr>
+          <w:ilvl w:val="0"/>
+          <w:numId w:val="0"/>
+        </w:numPr>
+        <w:ind w:left="720"/>
+        <w:jc w:val="center"/>
+      </w:pPr>
+      <w:r>
+        <w:drawing>
+          <wp:inline distT="0" distB="0" distL="0" distR="0" wp14:anchorId="69960FBA" wp14:editId="2B46E39D">
+            <wp:extent cx="4313048" cy="3419475"/>
+            <wp:effectExtent l="0" t="0" r="0" b="0"/>
+            <wp:docPr id="8" name="Imagen 8" descr="Diagrama&#10;&#10;Descripción generada automáticamente"/>
+            <wp:cNvGraphicFramePr>
+              <a:graphicFrameLocks xmlns:a="http://schemas.openxmlformats.org/drawingml/2006/main" noChangeAspect="1"/>
+            </wp:cNvGraphicFramePr>
+            <a:graphic xmlns:a="http://schemas.openxmlformats.org/drawingml/2006/main">
+              <a:graphicData uri="http://schemas.openxmlformats.org/drawingml/2006/picture">
+                <pic:pic xmlns:pic="http://schemas.openxmlformats.org/drawingml/2006/picture">
+                  <pic:nvPicPr>
+                    <pic:cNvPr id="8" name="Imagen 8" descr="Diagrama&#10;&#10;Descripción generada automáticamente"/>
+                    <pic:cNvPicPr/>
+                  </pic:nvPicPr>
+                  <pic:blipFill>
+                    <a:blip r:embed="rId15"/>
+                    <a:stretch>
+                      <a:fillRect/>
+                    </a:stretch>
+                  </pic:blipFill>
+                  <pic:spPr>
+                    <a:xfrm>
+                      <a:off x="0" y="0"/>
+                      <a:ext cx="4319955" cy="3424951"/>
+                    </a:xfrm>
+                    <a:prstGeom prst="rect">
+                      <a:avLst/>
+                    </a:prstGeom>
+                  </pic:spPr>
+                </pic:pic>
+              </a:graphicData>
+            </a:graphic>
+          </wp:inline>
+        </w:drawing>
+      </w:r>
+    </w:p>
+    <w:p>
+      <w:pPr>
+        <w:pStyle w:val="Listaconvietas"/>
+      </w:pPr>
+      <w:r>
+        <w:t>Diagrama de actividades:</w:t>
+      </w:r>
+    </w:p>
+    <w:p>
+      <w:pPr>
+        <w:pStyle w:val="Listaconvietas"/>
+        <w:numPr>
+          <w:ilvl w:val="0"/>
+          <w:numId w:val="0"/>
+        </w:numPr>
+        <w:ind w:left="720"/>
+      </w:pPr>
+      <w:r>
+        <w:drawing>
+          <wp:inline distT="0" distB="0" distL="0" distR="0" wp14:anchorId="468931C9" wp14:editId="24152E64">
+            <wp:extent cx="5731510" cy="1242060"/>
+            <wp:effectExtent l="0" t="0" r="2540" b="0"/>
+            <wp:docPr id="5" name="Imagen 5" descr="Gráfico, Gráfico de dispersión&#10;&#10;Descripción generada automáticamente"/>
+            <wp:cNvGraphicFramePr>
+              <a:graphicFrameLocks xmlns:a="http://schemas.openxmlformats.org/drawingml/2006/main" noChangeAspect="1"/>
+            </wp:cNvGraphicFramePr>
+            <a:graphic xmlns:a="http://schemas.openxmlformats.org/drawingml/2006/main">
+              <a:graphicData uri="http://schemas.openxmlformats.org/drawingml/2006/picture">
+                <pic:pic xmlns:pic="http://schemas.openxmlformats.org/drawingml/2006/picture">
+                  <pic:nvPicPr>
+                    <pic:cNvPr id="5" name="Imagen 5" descr="Gráfico, Gráfico de dispersión&#10;&#10;Descripción generada automáticamente"/>
+                    <pic:cNvPicPr/>
+                  </pic:nvPicPr>
+                  <pic:blipFill>
+                    <a:blip r:embed="rId16"/>
+                    <a:stretch>
+                      <a:fillRect/>
+                    </a:stretch>
+                  </pic:blipFill>
+                  <pic:spPr>
+                    <a:xfrm>
+                      <a:off x="0" y="0"/>
+                      <a:ext cx="5731510" cy="1242060"/>
+                    </a:xfrm>
+                    <a:prstGeom prst="rect">
+                      <a:avLst/>
+                    </a:prstGeom>
+                  </pic:spPr>
+                </pic:pic>
+              </a:graphicData>
+            </a:graphic>
+          </wp:inline>
+        </w:drawing>
+      </w:r>
+    </w:p>
+    <w:p>
+      <w:pPr>
+        <w:pStyle w:val="Listaconvietas"/>
+        <w:numPr>
+          <w:ilvl w:val="0"/>
+          <w:numId w:val="0"/>
+        </w:numPr>
+      </w:pPr>
+    </w:p>
+    <w:p>
+      <w:pPr>
+        <w:pStyle w:val="Ttulo1"/>
+      </w:pPr>
+      <w:r>
+        <w:lastRenderedPageBreak/>
+        <w:t>Descripción de la arquitectura:</w:t>
+      </w:r>
+    </w:p>
+    <w:p>
+      <w:r>
+        <w:t>Nuestro proyecto fue organizado en las siguientes capas:</w:t>
+      </w:r>
+    </w:p>
+    <w:p>
+      <w:pPr>
+        <w:pStyle w:val="Listaconvietas"/>
+      </w:pPr>
+      <w:r>
+        <w:t xml:space="preserve">Aplicación: Para esta utilizamos Java, Maven y Spring </w:t>
+      </w:r>
+      <w:proofErr w:type="spellStart"/>
+      <w:r>
+        <w:t>Boot</w:t>
+      </w:r>
+      <w:proofErr w:type="spellEnd"/>
+      <w:r>
+        <w:t>.</w:t>
+      </w:r>
+    </w:p>
+    <w:p>
+      <w:pPr>
+        <w:pStyle w:val="Listaconvietas"/>
+      </w:pPr>
+      <w:r>
+        <w:t>Presentación: Para esta utilizamos HTML, CSS y JavaScript.</w:t>
+      </w:r>
+    </w:p>
+    <w:p>
+      <w:pPr>
+        <w:pStyle w:val="Listaconvietas"/>
+        <w:numPr>
+          <w:ilvl w:val="0"/>
+          <w:numId w:val="0"/>
+        </w:numPr>
         <w:rPr>
           <w:u w:val="single"/>
         </w:rPr>
@@ -3046,28 +3232,26 @@
       </w:r>
     </w:p>
     <w:p>
-      <w:sdt>
-        <w:sdtPr>
-          <w:alias w:val="Vínculo para acceder al proyecto:"/>
-          <w:tag w:val="Vínculo para acceder al proyecto:"/>
-          <w:id w:val="-1031334464"/>
-          <w:placeholder>
-            <w:docPart w:val="C584D5BFC615410DAF0C5C44E1B383A9"/>
-          </w:placeholder>
-          <w:temporary/>
-          <w:showingPlcHdr/>
-          <w15:appearance w15:val="hidden"/>
-        </w:sdtPr>
-        <w:sdtContent>
-          <w:r>
-            <w:rPr>
-              <w:lang w:bidi="es-ES"/>
-            </w:rPr>
-            <w:t>Vínculo para acceder al proyecto</w:t>
-          </w:r>
-        </w:sdtContent>
-      </w:sdt>
-    </w:p>
+      <w:hyperlink r:id="rId17" w:history="1">
+        <w:r>
+          <w:rPr>
+            <w:rStyle w:val="Hipervnculo"/>
+          </w:rPr>
+          <w:t>https://drawit-api-1670199012625.azurewebsites.net</w:t>
+        </w:r>
+      </w:hyperlink>
+    </w:p>
+    <w:p>
+      <w:hyperlink r:id="rId18" w:history="1">
+        <w:r>
+          <w:rPr>
+            <w:rStyle w:val="Hipervnculo"/>
+          </w:rPr>
+          <w:t>https://github.com/Derjasai/DrawIt</w:t>
+        </w:r>
+      </w:hyperlink>
+    </w:p>
+    <w:p/>
     <w:sectPr>
       <w:pgSz w:w="11906" w:h="16838" w:code="9"/>
       <w:pgMar w:top="1152" w:right="1440" w:bottom="1152" w:left="1440" w:header="576" w:footer="576" w:gutter="0"/>
@@ -4780,580 +4964,30 @@
       </w:tblBorders>
     </w:tblPr>
   </w:style>
-</w:styles>
-</file>
-
-<file path=word/glossary/document.xml><?xml version="1.0" encoding="utf-8"?>
-<w:glossaryDocument xmlns:wpc="http://schemas.microsoft.com/office/word/2010/wordprocessingCanvas" xmlns:cx="http://schemas.microsoft.com/office/drawing/2014/chartex" xmlns:cx1="http://schemas.microsoft.com/office/drawing/2015/9/8/chartex" xmlns:cx2="http://schemas.microsoft.com/office/drawing/2015/10/21/chartex" xmlns:cx3="http://schemas.microsoft.com/office/drawing/2016/5/9/chartex" xmlns:cx4="http://schemas.microsoft.com/office/drawing/2016/5/10/chartex" xmlns:cx5="http://schemas.microsoft.com/office/drawing/2016/5/11/chartex" xmlns:cx6="http://schemas.microsoft.com/office/drawing/2016/5/12/chartex" xmlns:cx7="http://schemas.microsoft.com/office/drawing/2016/5/13/chartex" xmlns:cx8="http://schemas.microsoft.com/office/drawing/2016/5/14/chartex" xmlns:mc="http://schemas.openxmlformats.org/markup-compatibility/2006" xmlns:aink="http://schemas.microsoft.com/office/drawing/2016/ink" xmlns:am3d="http://schemas.microsoft.com/office/drawing/2017/model3d" xmlns:o="urn:schemas-microsoft-com:office:office" xmlns:oel="http://schemas.microsoft.com/office/2019/extlst" xmlns:r="http://schemas.openxmlformats.org/officeDocument/2006/relationships" xmlns:m="http://schemas.openxmlformats.org/officeDocument/2006/math" xmlns:v="urn:schemas-microsoft-com:vml" xmlns:wp14="http://schemas.microsoft.com/office/word/2010/wordprocessingDrawing" xmlns:wp="http://schemas.openxmlformats.org/drawingml/2006/wordprocessingDrawing" xmlns:w10="urn:schemas-microsoft-com:office:word" xmlns:w="http://schemas.openxmlformats.org/wordprocessingml/2006/main" xmlns:w14="http://schemas.microsoft.com/office/word/2010/wordml" xmlns:w15="http://schemas.microsoft.com/office/word/2012/wordml" xmlns:w16cex="http://schemas.microsoft.com/office/word/2018/wordml/cex" xmlns:w16cid="http://schemas.microsoft.com/office/word/2016/wordml/cid" xmlns:w16="http://schemas.microsoft.com/office/word/2018/wordml" xmlns:w16sdtdh="http://schemas.microsoft.com/office/word/2020/wordml/sdtdatahash" xmlns:w16se="http://schemas.microsoft.com/office/word/2015/wordml/symex" xmlns:wpg="http://schemas.microsoft.com/office/word/2010/wordprocessingGroup" xmlns:wpi="http://schemas.microsoft.com/office/word/2010/wordprocessingInk" xmlns:wne="http://schemas.microsoft.com/office/word/2006/wordml" xmlns:wps="http://schemas.microsoft.com/office/word/2010/wordprocessingShape" mc:Ignorable="w14 w15 w16se w16cid w16 w16cex w16sdtdh wp14">
-  <w:docParts>
-    <w:docPart>
-      <w:docPartPr>
-        <w:name w:val="C584D5BFC615410DAF0C5C44E1B383A9"/>
-        <w:category>
-          <w:name w:val="General"/>
-          <w:gallery w:val="placeholder"/>
-        </w:category>
-        <w:types>
-          <w:type w:val="bbPlcHdr"/>
-        </w:types>
-        <w:behaviors>
-          <w:behavior w:val="content"/>
-        </w:behaviors>
-        <w:guid w:val="{A36D316A-3527-412C-9FD1-990F8EB13217}"/>
-      </w:docPartPr>
-      <w:docPartBody>
-        <w:p>
-          <w:pPr>
-            <w:pStyle w:val="C584D5BFC615410DAF0C5C44E1B383A9"/>
-          </w:pPr>
-          <w:r>
-            <w:rPr>
-              <w:lang w:bidi="es-ES"/>
-            </w:rPr>
-            <w:t>Vínculo para acceder al proyecto</w:t>
-          </w:r>
-        </w:p>
-      </w:docPartBody>
-    </w:docPart>
-  </w:docParts>
-</w:glossaryDocument>
-</file>
-
-<file path=word/glossary/fontTable.xml><?xml version="1.0" encoding="utf-8"?>
-<w:fonts xmlns:mc="http://schemas.openxmlformats.org/markup-compatibility/2006" xmlns:r="http://schemas.openxmlformats.org/officeDocument/2006/relationships" xmlns:w="http://schemas.openxmlformats.org/wordprocessingml/2006/main" xmlns:w14="http://schemas.microsoft.com/office/word/2010/wordml" xmlns:w15="http://schemas.microsoft.com/office/word/2012/wordml" xmlns:w16cex="http://schemas.microsoft.com/office/word/2018/wordml/cex" xmlns:w16cid="http://schemas.microsoft.com/office/word/2016/wordml/cid" xmlns:w16="http://schemas.microsoft.com/office/word/2018/wordml" xmlns:w16sdtdh="http://schemas.microsoft.com/office/word/2020/wordml/sdtdatahash" xmlns:w16se="http://schemas.microsoft.com/office/word/2015/wordml/symex" mc:Ignorable="w14 w15 w16se w16cid w16 w16cex w16sdtdh">
-  <w:font w:name="Symbol">
-    <w:panose1 w:val="05050102010706020507"/>
-    <w:charset w:val="02"/>
-    <w:family w:val="roman"/>
-    <w:pitch w:val="variable"/>
-    <w:sig w:usb0="00000000" w:usb1="10000000" w:usb2="00000000" w:usb3="00000000" w:csb0="80000000" w:csb1="00000000"/>
-  </w:font>
-  <w:font w:name="Times New Roman">
-    <w:panose1 w:val="02020603050405020304"/>
-    <w:charset w:val="00"/>
-    <w:family w:val="roman"/>
-    <w:pitch w:val="variable"/>
-    <w:sig w:usb0="E0002EFF" w:usb1="C000785B" w:usb2="00000009" w:usb3="00000000" w:csb0="000001FF" w:csb1="00000000"/>
-  </w:font>
-  <w:font w:name="Courier New">
-    <w:panose1 w:val="02070309020205020404"/>
-    <w:charset w:val="00"/>
-    <w:family w:val="modern"/>
-    <w:pitch w:val="fixed"/>
-    <w:sig w:usb0="E0002EFF" w:usb1="C0007843" w:usb2="00000009" w:usb3="00000000" w:csb0="000001FF" w:csb1="00000000"/>
-  </w:font>
-  <w:font w:name="Wingdings">
-    <w:panose1 w:val="05000000000000000000"/>
-    <w:charset w:val="02"/>
-    <w:family w:val="auto"/>
-    <w:pitch w:val="variable"/>
-    <w:sig w:usb0="00000000" w:usb1="10000000" w:usb2="00000000" w:usb3="00000000" w:csb0="80000000" w:csb1="00000000"/>
-  </w:font>
-  <w:font w:name="Bodoni MT">
-    <w:panose1 w:val="02070603080606020203"/>
-    <w:charset w:val="00"/>
-    <w:family w:val="roman"/>
-    <w:pitch w:val="variable"/>
-    <w:sig w:usb0="00000003" w:usb1="00000000" w:usb2="00000000" w:usb3="00000000" w:csb0="00000001" w:csb1="00000000"/>
-  </w:font>
-  <w:font w:name="Calibri">
-    <w:panose1 w:val="020F0502020204030204"/>
-    <w:charset w:val="00"/>
-    <w:family w:val="swiss"/>
-    <w:pitch w:val="variable"/>
-    <w:sig w:usb0="E4002EFF" w:usb1="C000247B" w:usb2="00000009" w:usb3="00000000" w:csb0="000001FF" w:csb1="00000000"/>
-  </w:font>
-  <w:font w:name="Calibri Light">
-    <w:panose1 w:val="020F0302020204030204"/>
-    <w:charset w:val="00"/>
-    <w:family w:val="swiss"/>
-    <w:pitch w:val="variable"/>
-    <w:sig w:usb0="E4002EFF" w:usb1="C000247B" w:usb2="00000009" w:usb3="00000000" w:csb0="000001FF" w:csb1="00000000"/>
-  </w:font>
-</w:fonts>
-</file>
-
-<file path=word/glossary/settings.xml><?xml version="1.0" encoding="utf-8"?>
-<w:settings xmlns:mc="http://schemas.openxmlformats.org/markup-compatibility/2006" xmlns:o="urn:schemas-microsoft-com:office:office" xmlns:r="http://schemas.openxmlformats.org/officeDocument/2006/relationships" xmlns:m="http://schemas.openxmlformats.org/officeDocument/2006/math" xmlns:v="urn:schemas-microsoft-com:vml" xmlns:w10="urn:schemas-microsoft-com:office:word" xmlns:w="http://schemas.openxmlformats.org/wordprocessingml/2006/main" xmlns:w14="http://schemas.microsoft.com/office/word/2010/wordml" xmlns:w15="http://schemas.microsoft.com/office/word/2012/wordml" xmlns:w16cex="http://schemas.microsoft.com/office/word/2018/wordml/cex" xmlns:w16cid="http://schemas.microsoft.com/office/word/2016/wordml/cid" xmlns:w16="http://schemas.microsoft.com/office/word/2018/wordml" xmlns:w16sdtdh="http://schemas.microsoft.com/office/word/2020/wordml/sdtdatahash" xmlns:w16se="http://schemas.microsoft.com/office/word/2015/wordml/symex" xmlns:sl="http://schemas.openxmlformats.org/schemaLibrary/2006/main" mc:Ignorable="w14 w15 w16se w16cid w16 w16cex w16sdtdh">
-  <w:view w:val="normal"/>
-  <w:defaultTabStop w:val="708"/>
-  <w:hyphenationZone w:val="425"/>
-  <w:characterSpacingControl w:val="doNotCompress"/>
-  <w:compat>
-    <w:useFELayout/>
-    <w:compatSetting w:name="compatibilityMode" w:uri="http://schemas.microsoft.com/office/word" w:val="15"/>
-    <w:compatSetting w:name="overrideTableStyleFontSizeAndJustification" w:uri="http://schemas.microsoft.com/office/word" w:val="1"/>
-    <w:compatSetting w:name="enableOpenTypeFeatures" w:uri="http://schemas.microsoft.com/office/word" w:val="1"/>
-    <w:compatSetting w:name="doNotFlipMirrorIndents" w:uri="http://schemas.microsoft.com/office/word" w:val="1"/>
-    <w:compatSetting w:name="differentiateMultirowTableHeaders" w:uri="http://schemas.microsoft.com/office/word" w:val="1"/>
-    <w:compatSetting w:name="useWord2013TrackBottomHyphenation" w:uri="http://schemas.microsoft.com/office/word" w:val="0"/>
-  </w:compat>
-  <w:rsids>
-    <w:rsidRoot w:val="00CB1A57"/>
-    <w:rsid w:val="002A4F07"/>
-    <w:rsid w:val="009913A4"/>
-    <w:rsid w:val="009B6AC1"/>
-    <w:rsid w:val="00CB1A57"/>
-    <w:rsid w:val="00CF25F7"/>
-  </w:rsids>
-  <m:mathPr>
-    <m:mathFont m:val="Cambria Math"/>
-    <m:brkBin m:val="before"/>
-    <m:brkBinSub m:val="--"/>
-    <m:smallFrac m:val="0"/>
-    <m:dispDef/>
-    <m:lMargin m:val="0"/>
-    <m:rMargin m:val="0"/>
-    <m:defJc m:val="centerGroup"/>
-    <m:wrapIndent m:val="1440"/>
-    <m:intLim m:val="subSup"/>
-    <m:naryLim m:val="undOvr"/>
-  </m:mathPr>
-  <w:themeFontLang w:val="es-CO"/>
-  <w:clrSchemeMapping w:bg1="light1" w:t1="dark1" w:bg2="light2" w:t2="dark2" w:accent1="accent1" w:accent2="accent2" w:accent3="accent3" w:accent4="accent4" w:accent5="accent5" w:accent6="accent6" w:hyperlink="hyperlink" w:followedHyperlink="followedHyperlink"/>
-  <w:decimalSymbol w:val="."/>
-  <w:listSeparator w:val=";"/>
-  <w15:chartTrackingRefBased/>
-</w:settings>
-</file>
-
-<file path=word/glossary/styles.xml><?xml version="1.0" encoding="utf-8"?>
-<w:styles xmlns:mc="http://schemas.openxmlformats.org/markup-compatibility/2006" xmlns:r="http://schemas.openxmlformats.org/officeDocument/2006/relationships" xmlns:w="http://schemas.openxmlformats.org/wordprocessingml/2006/main" xmlns:w14="http://schemas.microsoft.com/office/word/2010/wordml" xmlns:w15="http://schemas.microsoft.com/office/word/2012/wordml" xmlns:w16cex="http://schemas.microsoft.com/office/word/2018/wordml/cex" xmlns:w16cid="http://schemas.microsoft.com/office/word/2016/wordml/cid" xmlns:w16="http://schemas.microsoft.com/office/word/2018/wordml" xmlns:w16sdtdh="http://schemas.microsoft.com/office/word/2020/wordml/sdtdatahash" xmlns:w16se="http://schemas.microsoft.com/office/word/2015/wordml/symex" mc:Ignorable="w14 w15 w16se w16cid w16 w16cex w16sdtdh">
-  <w:docDefaults>
-    <w:rPrDefault>
-      <w:rPr>
-        <w:rFonts w:asciiTheme="minorHAnsi" w:eastAsiaTheme="minorEastAsia" w:hAnsiTheme="minorHAnsi" w:cstheme="minorBidi"/>
-        <w:sz w:val="22"/>
-        <w:szCs w:val="22"/>
-        <w:lang w:val="es-CO" w:eastAsia="es-CO" w:bidi="ar-SA"/>
-      </w:rPr>
-    </w:rPrDefault>
-    <w:pPrDefault>
-      <w:pPr>
-        <w:spacing w:after="160" w:line="259" w:lineRule="auto"/>
-      </w:pPr>
-    </w:pPrDefault>
-  </w:docDefaults>
-  <w:latentStyles w:defLockedState="0" w:defUIPriority="99" w:defSemiHidden="0" w:defUnhideWhenUsed="0" w:defQFormat="0" w:count="376">
-    <w:lsdException w:name="Normal" w:uiPriority="0" w:qFormat="1"/>
-    <w:lsdException w:name="heading 1" w:uiPriority="9" w:qFormat="1"/>
-    <w:lsdException w:name="heading 2" w:semiHidden="1" w:uiPriority="9" w:unhideWhenUsed="1" w:qFormat="1"/>
-    <w:lsdException w:name="heading 3" w:semiHidden="1" w:uiPriority="9" w:unhideWhenUsed="1" w:qFormat="1"/>
-    <w:lsdException w:name="heading 4" w:semiHidden="1" w:uiPriority="9" w:unhideWhenUsed="1" w:qFormat="1"/>
-    <w:lsdException w:name="heading 5" w:semiHidden="1" w:uiPriority="9" w:unhideWhenUsed="1" w:qFormat="1"/>
-    <w:lsdException w:name="heading 6" w:semiHidden="1" w:uiPriority="9" w:unhideWhenUsed="1" w:qFormat="1"/>
-    <w:lsdException w:name="heading 7" w:semiHidden="1" w:uiPriority="9" w:unhideWhenUsed="1" w:qFormat="1"/>
-    <w:lsdException w:name="heading 8" w:semiHidden="1" w:uiPriority="9" w:unhideWhenUsed="1" w:qFormat="1"/>
-    <w:lsdException w:name="heading 9" w:semiHidden="1" w:uiPriority="9" w:unhideWhenUsed="1" w:qFormat="1"/>
-    <w:lsdException w:name="index 1" w:semiHidden="1" w:unhideWhenUsed="1"/>
-    <w:lsdException w:name="index 2" w:semiHidden="1" w:unhideWhenUsed="1"/>
-    <w:lsdException w:name="index 3" w:semiHidden="1" w:unhideWhenUsed="1"/>
-    <w:lsdException w:name="index 4" w:semiHidden="1" w:unhideWhenUsed="1"/>
-    <w:lsdException w:name="index 5" w:semiHidden="1" w:unhideWhenUsed="1"/>
-    <w:lsdException w:name="index 6" w:semiHidden="1" w:unhideWhenUsed="1"/>
-    <w:lsdException w:name="index 7" w:semiHidden="1" w:unhideWhenUsed="1"/>
-    <w:lsdException w:name="index 8" w:semiHidden="1" w:unhideWhenUsed="1"/>
-    <w:lsdException w:name="index 9" w:semiHidden="1" w:unhideWhenUsed="1"/>
-    <w:lsdException w:name="toc 1" w:semiHidden="1" w:uiPriority="39" w:unhideWhenUsed="1"/>
-    <w:lsdException w:name="toc 2" w:semiHidden="1" w:uiPriority="39" w:unhideWhenUsed="1"/>
-    <w:lsdException w:name="toc 3" w:semiHidden="1" w:uiPriority="39" w:unhideWhenUsed="1"/>
-    <w:lsdException w:name="toc 4" w:semiHidden="1" w:uiPriority="39" w:unhideWhenUsed="1"/>
-    <w:lsdException w:name="toc 5" w:semiHidden="1" w:uiPriority="39" w:unhideWhenUsed="1"/>
-    <w:lsdException w:name="toc 6" w:semiHidden="1" w:uiPriority="39" w:unhideWhenUsed="1"/>
-    <w:lsdException w:name="toc 7" w:semiHidden="1" w:uiPriority="39" w:unhideWhenUsed="1"/>
-    <w:lsdException w:name="toc 8" w:semiHidden="1" w:uiPriority="39" w:unhideWhenUsed="1"/>
-    <w:lsdException w:name="toc 9" w:semiHidden="1" w:uiPriority="39" w:unhideWhenUsed="1"/>
-    <w:lsdException w:name="Normal Indent" w:semiHidden="1" w:unhideWhenUsed="1"/>
-    <w:lsdException w:name="footnote text" w:semiHidden="1" w:unhideWhenUsed="1"/>
-    <w:lsdException w:name="annotation text" w:semiHidden="1" w:unhideWhenUsed="1"/>
-    <w:lsdException w:name="header" w:semiHidden="1" w:unhideWhenUsed="1"/>
-    <w:lsdException w:name="footer" w:semiHidden="1" w:unhideWhenUsed="1"/>
-    <w:lsdException w:name="index heading" w:semiHidden="1" w:unhideWhenUsed="1"/>
-    <w:lsdException w:name="caption" w:semiHidden="1" w:uiPriority="35" w:unhideWhenUsed="1" w:qFormat="1"/>
-    <w:lsdException w:name="table of figures" w:semiHidden="1" w:unhideWhenUsed="1"/>
-    <w:lsdException w:name="envelope address" w:semiHidden="1" w:unhideWhenUsed="1"/>
-    <w:lsdException w:name="envelope return" w:semiHidden="1" w:unhideWhenUsed="1"/>
-    <w:lsdException w:name="footnote reference" w:semiHidden="1" w:unhideWhenUsed="1"/>
-    <w:lsdException w:name="annotation reference" w:semiHidden="1" w:unhideWhenUsed="1"/>
-    <w:lsdException w:name="line number" w:semiHidden="1" w:unhideWhenUsed="1"/>
-    <w:lsdException w:name="page number" w:semiHidden="1" w:unhideWhenUsed="1"/>
-    <w:lsdException w:name="endnote reference" w:semiHidden="1" w:unhideWhenUsed="1"/>
-    <w:lsdException w:name="endnote text" w:semiHidden="1" w:unhideWhenUsed="1"/>
-    <w:lsdException w:name="table of authorities" w:semiHidden="1" w:unhideWhenUsed="1"/>
-    <w:lsdException w:name="macro" w:semiHidden="1" w:unhideWhenUsed="1"/>
-    <w:lsdException w:name="toa heading" w:semiHidden="1" w:unhideWhenUsed="1"/>
-    <w:lsdException w:name="List" w:semiHidden="1" w:unhideWhenUsed="1"/>
-    <w:lsdException w:name="List Bullet" w:semiHidden="1" w:unhideWhenUsed="1"/>
-    <w:lsdException w:name="List Number" w:semiHidden="1" w:unhideWhenUsed="1"/>
-    <w:lsdException w:name="List 2" w:semiHidden="1" w:unhideWhenUsed="1"/>
-    <w:lsdException w:name="List 3" w:semiHidden="1" w:unhideWhenUsed="1"/>
-    <w:lsdException w:name="List 4" w:semiHidden="1" w:unhideWhenUsed="1"/>
-    <w:lsdException w:name="List 5" w:semiHidden="1" w:unhideWhenUsed="1"/>
-    <w:lsdException w:name="List Bullet 2" w:semiHidden="1" w:unhideWhenUsed="1"/>
-    <w:lsdException w:name="List Bullet 3" w:semiHidden="1" w:unhideWhenUsed="1"/>
-    <w:lsdException w:name="List Bullet 4" w:semiHidden="1" w:unhideWhenUsed="1"/>
-    <w:lsdException w:name="List Bullet 5" w:semiHidden="1" w:unhideWhenUsed="1"/>
-    <w:lsdException w:name="List Number 2" w:semiHidden="1" w:unhideWhenUsed="1"/>
-    <w:lsdException w:name="List Number 3" w:semiHidden="1" w:unhideWhenUsed="1"/>
-    <w:lsdException w:name="List Number 4" w:semiHidden="1" w:unhideWhenUsed="1"/>
-    <w:lsdException w:name="List Number 5" w:semiHidden="1" w:unhideWhenUsed="1"/>
-    <w:lsdException w:name="Title" w:uiPriority="10" w:qFormat="1"/>
-    <w:lsdException w:name="Closing" w:semiHidden="1" w:unhideWhenUsed="1"/>
-    <w:lsdException w:name="Signature" w:semiHidden="1" w:unhideWhenUsed="1"/>
-    <w:lsdException w:name="Default Paragraph Font" w:semiHidden="1" w:uiPriority="1" w:unhideWhenUsed="1"/>
-    <w:lsdException w:name="Body Text" w:semiHidden="1" w:unhideWhenUsed="1"/>
-    <w:lsdException w:name="Body Text Indent" w:semiHidden="1" w:unhideWhenUsed="1"/>
-    <w:lsdException w:name="List Continue" w:semiHidden="1" w:unhideWhenUsed="1"/>
-    <w:lsdException w:name="List Continue 2" w:semiHidden="1" w:unhideWhenUsed="1"/>
-    <w:lsdException w:name="List Continue 3" w:semiHidden="1" w:unhideWhenUsed="1"/>
-    <w:lsdException w:name="List Continue 4" w:semiHidden="1" w:unhideWhenUsed="1"/>
-    <w:lsdException w:name="List Continue 5" w:semiHidden="1" w:unhideWhenUsed="1"/>
-    <w:lsdException w:name="Message Header" w:semiHidden="1" w:unhideWhenUsed="1"/>
-    <w:lsdException w:name="Subtitle" w:uiPriority="11" w:qFormat="1"/>
-    <w:lsdException w:name="Salutation" w:semiHidden="1" w:unhideWhenUsed="1"/>
-    <w:lsdException w:name="Date" w:semiHidden="1" w:unhideWhenUsed="1"/>
-    <w:lsdException w:name="Body Text First Indent" w:semiHidden="1" w:unhideWhenUsed="1"/>
-    <w:lsdException w:name="Body Text First Indent 2" w:semiHidden="1" w:unhideWhenUsed="1"/>
-    <w:lsdException w:name="Note Heading" w:semiHidden="1" w:unhideWhenUsed="1"/>
-    <w:lsdException w:name="Body Text 2" w:semiHidden="1" w:unhideWhenUsed="1"/>
-    <w:lsdException w:name="Body Text 3" w:semiHidden="1" w:unhideWhenUsed="1"/>
-    <w:lsdException w:name="Body Text Indent 2" w:semiHidden="1" w:unhideWhenUsed="1"/>
-    <w:lsdException w:name="Body Text Indent 3" w:semiHidden="1" w:unhideWhenUsed="1"/>
-    <w:lsdException w:name="Block Text" w:semiHidden="1" w:unhideWhenUsed="1"/>
-    <w:lsdException w:name="Hyperlink" w:semiHidden="1" w:unhideWhenUsed="1"/>
-    <w:lsdException w:name="FollowedHyperlink" w:semiHidden="1" w:unhideWhenUsed="1"/>
-    <w:lsdException w:name="Strong" w:uiPriority="22" w:qFormat="1"/>
-    <w:lsdException w:name="Emphasis" w:uiPriority="20" w:qFormat="1"/>
-    <w:lsdException w:name="Document Map" w:semiHidden="1" w:unhideWhenUsed="1"/>
-    <w:lsdException w:name="Plain Text" w:semiHidden="1" w:unhideWhenUsed="1"/>
-    <w:lsdException w:name="E-mail Signature" w:semiHidden="1" w:unhideWhenUsed="1"/>
-    <w:lsdException w:name="HTML Top of Form" w:semiHidden="1" w:unhideWhenUsed="1"/>
-    <w:lsdException w:name="HTML Bottom of Form" w:semiHidden="1" w:unhideWhenUsed="1"/>
-    <w:lsdException w:name="Normal (Web)" w:semiHidden="1" w:unhideWhenUsed="1"/>
-    <w:lsdException w:name="HTML Acronym" w:semiHidden="1" w:unhideWhenUsed="1"/>
-    <w:lsdException w:name="HTML Address" w:semiHidden="1" w:unhideWhenUsed="1"/>
-    <w:lsdException w:name="HTML Cite" w:semiHidden="1" w:unhideWhenUsed="1"/>
-    <w:lsdException w:name="HTML Code" w:semiHidden="1" w:unhideWhenUsed="1"/>
-    <w:lsdException w:name="HTML Definition" w:semiHidden="1" w:unhideWhenUsed="1"/>
-    <w:lsdException w:name="HTML Keyboard" w:semiHidden="1" w:unhideWhenUsed="1"/>
-    <w:lsdException w:name="HTML Preformatted" w:semiHidden="1" w:unhideWhenUsed="1"/>
-    <w:lsdException w:name="HTML Sample" w:semiHidden="1" w:unhideWhenUsed="1"/>
-    <w:lsdException w:name="HTML Typewriter" w:semiHidden="1" w:unhideWhenUsed="1"/>
-    <w:lsdException w:name="HTML Variable" w:semiHidden="1" w:unhideWhenUsed="1"/>
-    <w:lsdException w:name="Normal Table" w:semiHidden="1" w:unhideWhenUsed="1"/>
-    <w:lsdException w:name="annotation subject" w:semiHidden="1" w:unhideWhenUsed="1"/>
-    <w:lsdException w:name="No List" w:semiHidden="1" w:unhideWhenUsed="1"/>
-    <w:lsdException w:name="Outline List 1" w:semiHidden="1" w:unhideWhenUsed="1"/>
-    <w:lsdException w:name="Outline List 2" w:semiHidden="1" w:unhideWhenUsed="1"/>
-    <w:lsdException w:name="Outline List 3" w:semiHidden="1" w:unhideWhenUsed="1"/>
-    <w:lsdException w:name="Table Simple 1" w:semiHidden="1" w:unhideWhenUsed="1"/>
-    <w:lsdException w:name="Table Simple 2" w:semiHidden="1" w:unhideWhenUsed="1"/>
-    <w:lsdException w:name="Table Simple 3" w:semiHidden="1" w:unhideWhenUsed="1"/>
-    <w:lsdException w:name="Table Classic 1" w:semiHidden="1" w:unhideWhenUsed="1"/>
-    <w:lsdException w:name="Table Classic 2" w:semiHidden="1" w:unhideWhenUsed="1"/>
-    <w:lsdException w:name="Table Classic 3" w:semiHidden="1" w:unhideWhenUsed="1"/>
-    <w:lsdException w:name="Table Classic 4" w:semiHidden="1" w:unhideWhenUsed="1"/>
-    <w:lsdException w:name="Table Colorful 1" w:semiHidden="1" w:unhideWhenUsed="1"/>
-    <w:lsdException w:name="Table Colorful 2" w:semiHidden="1" w:unhideWhenUsed="1"/>
-    <w:lsdException w:name="Table Colorful 3" w:semiHidden="1" w:unhideWhenUsed="1"/>
-    <w:lsdException w:name="Table Columns 1" w:semiHidden="1" w:unhideWhenUsed="1"/>
-    <w:lsdException w:name="Table Columns 2" w:semiHidden="1" w:unhideWhenUsed="1"/>
-    <w:lsdException w:name="Table Columns 3" w:semiHidden="1" w:unhideWhenUsed="1"/>
-    <w:lsdException w:name="Table Columns 4" w:semiHidden="1" w:unhideWhenUsed="1"/>
-    <w:lsdException w:name="Table Columns 5" w:semiHidden="1" w:unhideWhenUsed="1"/>
-    <w:lsdException w:name="Table Grid 1" w:semiHidden="1" w:unhideWhenUsed="1"/>
-    <w:lsdException w:name="Table Grid 2" w:semiHidden="1" w:unhideWhenUsed="1"/>
-    <w:lsdException w:name="Table Grid 3" w:semiHidden="1" w:unhideWhenUsed="1"/>
-    <w:lsdException w:name="Table Grid 4" w:semiHidden="1" w:unhideWhenUsed="1"/>
-    <w:lsdException w:name="Table Grid 5" w:semiHidden="1" w:unhideWhenUsed="1"/>
-    <w:lsdException w:name="Table Grid 6" w:semiHidden="1" w:unhideWhenUsed="1"/>
-    <w:lsdException w:name="Table Grid 7" w:semiHidden="1" w:unhideWhenUsed="1"/>
-    <w:lsdException w:name="Table Grid 8" w:semiHidden="1" w:unhideWhenUsed="1"/>
-    <w:lsdException w:name="Table List 1" w:semiHidden="1" w:unhideWhenUsed="1"/>
-    <w:lsdException w:name="Table List 2" w:semiHidden="1" w:unhideWhenUsed="1"/>
-    <w:lsdException w:name="Table List 3" w:semiHidden="1" w:unhideWhenUsed="1"/>
-    <w:lsdException w:name="Table List 4" w:semiHidden="1" w:unhideWhenUsed="1"/>
-    <w:lsdException w:name="Table List 5" w:semiHidden="1" w:unhideWhenUsed="1"/>
-    <w:lsdException w:name="Table List 6" w:semiHidden="1" w:unhideWhenUsed="1"/>
-    <w:lsdException w:name="Table List 7" w:semiHidden="1" w:unhideWhenUsed="1"/>
-    <w:lsdException w:name="Table List 8" w:semiHidden="1" w:unhideWhenUsed="1"/>
-    <w:lsdException w:name="Table 3D effects 1" w:semiHidden="1" w:unhideWhenUsed="1"/>
-    <w:lsdException w:name="Table 3D effects 2" w:semiHidden="1" w:unhideWhenUsed="1"/>
-    <w:lsdException w:name="Table 3D effects 3" w:semiHidden="1" w:unhideWhenUsed="1"/>
-    <w:lsdException w:name="Table Contemporary" w:semiHidden="1" w:unhideWhenUsed="1"/>
-    <w:lsdException w:name="Table Elegant" w:semiHidden="1" w:unhideWhenUsed="1"/>
-    <w:lsdException w:name="Table Professional" w:semiHidden="1" w:unhideWhenUsed="1"/>
-    <w:lsdException w:name="Table Subtle 1" w:semiHidden="1" w:unhideWhenUsed="1"/>
-    <w:lsdException w:name="Table Subtle 2" w:semiHidden="1" w:unhideWhenUsed="1"/>
-    <w:lsdException w:name="Table Web 1" w:semiHidden="1" w:unhideWhenUsed="1"/>
-    <w:lsdException w:name="Table Web 2" w:semiHidden="1" w:unhideWhenUsed="1"/>
-    <w:lsdException w:name="Table Web 3" w:semiHidden="1" w:unhideWhenUsed="1"/>
-    <w:lsdException w:name="Balloon Text" w:semiHidden="1" w:unhideWhenUsed="1"/>
-    <w:lsdException w:name="Table Grid" w:uiPriority="39"/>
-    <w:lsdException w:name="Table Theme" w:semiHidden="1" w:unhideWhenUsed="1"/>
-    <w:lsdException w:name="Placeholder Text" w:semiHidden="1"/>
-    <w:lsdException w:name="No Spacing" w:uiPriority="1" w:qFormat="1"/>
-    <w:lsdException w:name="Light Shading" w:uiPriority="60"/>
-    <w:lsdException w:name="Light List" w:uiPriority="61"/>
-    <w:lsdException w:name="Light Grid" w:uiPriority="62"/>
-    <w:lsdException w:name="Medium Shading 1" w:uiPriority="63"/>
-    <w:lsdException w:name="Medium Shading 2" w:uiPriority="64"/>
-    <w:lsdException w:name="Medium List 1" w:uiPriority="65"/>
-    <w:lsdException w:name="Medium List 2" w:uiPriority="66"/>
-    <w:lsdException w:name="Medium Grid 1" w:uiPriority="67"/>
-    <w:lsdException w:name="Medium Grid 2" w:uiPriority="68"/>
-    <w:lsdException w:name="Medium Grid 3" w:uiPriority="69"/>
-    <w:lsdException w:name="Dark List" w:uiPriority="70"/>
-    <w:lsdException w:name="Colorful Shading" w:uiPriority="71"/>
-    <w:lsdException w:name="Colorful List" w:uiPriority="72"/>
-    <w:lsdException w:name="Colorful Grid" w:uiPriority="73"/>
-    <w:lsdException w:name="Light Shading Accent 1" w:uiPriority="60"/>
-    <w:lsdException w:name="Light List Accent 1" w:uiPriority="61"/>
-    <w:lsdException w:name="Light Grid Accent 1" w:uiPriority="62"/>
-    <w:lsdException w:name="Medium Shading 1 Accent 1" w:uiPriority="63"/>
-    <w:lsdException w:name="Medium Shading 2 Accent 1" w:uiPriority="64"/>
-    <w:lsdException w:name="Medium List 1 Accent 1" w:uiPriority="65"/>
-    <w:lsdException w:name="Revision" w:semiHidden="1"/>
-    <w:lsdException w:name="List Paragraph" w:uiPriority="34" w:qFormat="1"/>
-    <w:lsdException w:name="Quote" w:uiPriority="29" w:qFormat="1"/>
-    <w:lsdException w:name="Intense Quote" w:uiPriority="30" w:qFormat="1"/>
-    <w:lsdException w:name="Medium List 2 Accent 1" w:uiPriority="66"/>
-    <w:lsdException w:name="Medium Grid 1 Accent 1" w:uiPriority="67"/>
-    <w:lsdException w:name="Medium Grid 2 Accent 1" w:uiPriority="68"/>
-    <w:lsdException w:name="Medium Grid 3 Accent 1" w:uiPriority="69"/>
-    <w:lsdException w:name="Dark List Accent 1" w:uiPriority="70"/>
-    <w:lsdException w:name="Colorful Shading Accent 1" w:uiPriority="71"/>
-    <w:lsdException w:name="Colorful List Accent 1" w:uiPriority="72"/>
-    <w:lsdException w:name="Colorful Grid Accent 1" w:uiPriority="73"/>
-    <w:lsdException w:name="Light Shading Accent 2" w:uiPriority="60"/>
-    <w:lsdException w:name="Light List Accent 2" w:uiPriority="61"/>
-    <w:lsdException w:name="Light Grid Accent 2" w:uiPriority="62"/>
-    <w:lsdException w:name="Medium Shading 1 Accent 2" w:uiPriority="63"/>
-    <w:lsdException w:name="Medium Shading 2 Accent 2" w:uiPriority="64"/>
-    <w:lsdException w:name="Medium List 1 Accent 2" w:uiPriority="65"/>
-    <w:lsdException w:name="Medium List 2 Accent 2" w:uiPriority="66"/>
-    <w:lsdException w:name="Medium Grid 1 Accent 2" w:uiPriority="67"/>
-    <w:lsdException w:name="Medium Grid 2 Accent 2" w:uiPriority="68"/>
-    <w:lsdException w:name="Medium Grid 3 Accent 2" w:uiPriority="69"/>
-    <w:lsdException w:name="Dark List Accent 2" w:uiPriority="70"/>
-    <w:lsdException w:name="Colorful Shading Accent 2" w:uiPriority="71"/>
-    <w:lsdException w:name="Colorful List Accent 2" w:uiPriority="72"/>
-    <w:lsdException w:name="Colorful Grid Accent 2" w:uiPriority="73"/>
-    <w:lsdException w:name="Light Shading Accent 3" w:uiPriority="60"/>
-    <w:lsdException w:name="Light List Accent 3" w:uiPriority="61"/>
-    <w:lsdException w:name="Light Grid Accent 3" w:uiPriority="62"/>
-    <w:lsdException w:name="Medium Shading 1 Accent 3" w:uiPriority="63"/>
-    <w:lsdException w:name="Medium Shading 2 Accent 3" w:uiPriority="64"/>
-    <w:lsdException w:name="Medium List 1 Accent 3" w:uiPriority="65"/>
-    <w:lsdException w:name="Medium List 2 Accent 3" w:uiPriority="66"/>
-    <w:lsdException w:name="Medium Grid 1 Accent 3" w:uiPriority="67"/>
-    <w:lsdException w:name="Medium Grid 2 Accent 3" w:uiPriority="68"/>
-    <w:lsdException w:name="Medium Grid 3 Accent 3" w:uiPriority="69"/>
-    <w:lsdException w:name="Dark List Accent 3" w:uiPriority="70"/>
-    <w:lsdException w:name="Colorful Shading Accent 3" w:uiPriority="71"/>
-    <w:lsdException w:name="Colorful List Accent 3" w:uiPriority="72"/>
-    <w:lsdException w:name="Colorful Grid Accent 3" w:uiPriority="73"/>
-    <w:lsdException w:name="Light Shading Accent 4" w:uiPriority="60"/>
-    <w:lsdException w:name="Light List Accent 4" w:uiPriority="61"/>
-    <w:lsdException w:name="Light Grid Accent 4" w:uiPriority="62"/>
-    <w:lsdException w:name="Medium Shading 1 Accent 4" w:uiPriority="63"/>
-    <w:lsdException w:name="Medium Shading 2 Accent 4" w:uiPriority="64"/>
-    <w:lsdException w:name="Medium List 1 Accent 4" w:uiPriority="65"/>
-    <w:lsdException w:name="Medium List 2 Accent 4" w:uiPriority="66"/>
-    <w:lsdException w:name="Medium Grid 1 Accent 4" w:uiPriority="67"/>
-    <w:lsdException w:name="Medium Grid 2 Accent 4" w:uiPriority="68"/>
-    <w:lsdException w:name="Medium Grid 3 Accent 4" w:uiPriority="69"/>
-    <w:lsdException w:name="Dark List Accent 4" w:uiPriority="70"/>
-    <w:lsdException w:name="Colorful Shading Accent 4" w:uiPriority="71"/>
-    <w:lsdException w:name="Colorful List Accent 4" w:uiPriority="72"/>
-    <w:lsdException w:name="Colorful Grid Accent 4" w:uiPriority="73"/>
-    <w:lsdException w:name="Light Shading Accent 5" w:uiPriority="60"/>
-    <w:lsdException w:name="Light List Accent 5" w:uiPriority="61"/>
-    <w:lsdException w:name="Light Grid Accent 5" w:uiPriority="62"/>
-    <w:lsdException w:name="Medium Shading 1 Accent 5" w:uiPriority="63"/>
-    <w:lsdException w:name="Medium Shading 2 Accent 5" w:uiPriority="64"/>
-    <w:lsdException w:name="Medium List 1 Accent 5" w:uiPriority="65"/>
-    <w:lsdException w:name="Medium List 2 Accent 5" w:uiPriority="66"/>
-    <w:lsdException w:name="Medium Grid 1 Accent 5" w:uiPriority="67"/>
-    <w:lsdException w:name="Medium Grid 2 Accent 5" w:uiPriority="68"/>
-    <w:lsdException w:name="Medium Grid 3 Accent 5" w:uiPriority="69"/>
-    <w:lsdException w:name="Dark List Accent 5" w:uiPriority="70"/>
-    <w:lsdException w:name="Colorful Shading Accent 5" w:uiPriority="71"/>
-    <w:lsdException w:name="Colorful List Accent 5" w:uiPriority="72"/>
-    <w:lsdException w:name="Colorful Grid Accent 5" w:uiPriority="73"/>
-    <w:lsdException w:name="Light Shading Accent 6" w:uiPriority="60"/>
-    <w:lsdException w:name="Light List Accent 6" w:uiPriority="61"/>
-    <w:lsdException w:name="Light Grid Accent 6" w:uiPriority="62"/>
-    <w:lsdException w:name="Medium Shading 1 Accent 6" w:uiPriority="63"/>
-    <w:lsdException w:name="Medium Shading 2 Accent 6" w:uiPriority="64"/>
-    <w:lsdException w:name="Medium List 1 Accent 6" w:uiPriority="65"/>
-    <w:lsdException w:name="Medium List 2 Accent 6" w:uiPriority="66"/>
-    <w:lsdException w:name="Medium Grid 1 Accent 6" w:uiPriority="67"/>
-    <w:lsdException w:name="Medium Grid 2 Accent 6" w:uiPriority="68"/>
-    <w:lsdException w:name="Medium Grid 3 Accent 6" w:uiPriority="69"/>
-    <w:lsdException w:name="Dark List Accent 6" w:uiPriority="70"/>
-    <w:lsdException w:name="Colorful Shading Accent 6" w:uiPriority="71"/>
-    <w:lsdException w:name="Colorful List Accent 6" w:uiPriority="72"/>
-    <w:lsdException w:name="Colorful Grid Accent 6" w:uiPriority="73"/>
-    <w:lsdException w:name="Subtle Emphasis" w:uiPriority="19" w:qFormat="1"/>
-    <w:lsdException w:name="Intense Emphasis" w:uiPriority="21" w:qFormat="1"/>
-    <w:lsdException w:name="Subtle Reference" w:uiPriority="31" w:qFormat="1"/>
-    <w:lsdException w:name="Intense Reference" w:uiPriority="32" w:qFormat="1"/>
-    <w:lsdException w:name="Book Title" w:uiPriority="33" w:qFormat="1"/>
-    <w:lsdException w:name="Bibliography" w:semiHidden="1" w:uiPriority="37" w:unhideWhenUsed="1"/>
-    <w:lsdException w:name="TOC Heading" w:semiHidden="1" w:uiPriority="39" w:unhideWhenUsed="1" w:qFormat="1"/>
-    <w:lsdException w:name="Plain Table 1" w:uiPriority="41"/>
-    <w:lsdException w:name="Plain Table 2" w:uiPriority="42"/>
-    <w:lsdException w:name="Plain Table 3" w:uiPriority="43"/>
-    <w:lsdException w:name="Plain Table 4" w:uiPriority="44"/>
-    <w:lsdException w:name="Plain Table 5" w:uiPriority="45"/>
-    <w:lsdException w:name="Grid Table Light" w:uiPriority="40"/>
-    <w:lsdException w:name="Grid Table 1 Light" w:uiPriority="46"/>
-    <w:lsdException w:name="Grid Table 2" w:uiPriority="47"/>
-    <w:lsdException w:name="Grid Table 3" w:uiPriority="48"/>
-    <w:lsdException w:name="Grid Table 4" w:uiPriority="49"/>
-    <w:lsdException w:name="Grid Table 5 Dark" w:uiPriority="50"/>
-    <w:lsdException w:name="Grid Table 6 Colorful" w:uiPriority="51"/>
-    <w:lsdException w:name="Grid Table 7 Colorful" w:uiPriority="52"/>
-    <w:lsdException w:name="Grid Table 1 Light Accent 1" w:uiPriority="46"/>
-    <w:lsdException w:name="Grid Table 2 Accent 1" w:uiPriority="47"/>
-    <w:lsdException w:name="Grid Table 3 Accent 1" w:uiPriority="48"/>
-    <w:lsdException w:name="Grid Table 4 Accent 1" w:uiPriority="49"/>
-    <w:lsdException w:name="Grid Table 5 Dark Accent 1" w:uiPriority="50"/>
-    <w:lsdException w:name="Grid Table 6 Colorful Accent 1" w:uiPriority="51"/>
-    <w:lsdException w:name="Grid Table 7 Colorful Accent 1" w:uiPriority="52"/>
-    <w:lsdException w:name="Grid Table 1 Light Accent 2" w:uiPriority="46"/>
-    <w:lsdException w:name="Grid Table 2 Accent 2" w:uiPriority="47"/>
-    <w:lsdException w:name="Grid Table 3 Accent 2" w:uiPriority="48"/>
-    <w:lsdException w:name="Grid Table 4 Accent 2" w:uiPriority="49"/>
-    <w:lsdException w:name="Grid Table 5 Dark Accent 2" w:uiPriority="50"/>
-    <w:lsdException w:name="Grid Table 6 Colorful Accent 2" w:uiPriority="51"/>
-    <w:lsdException w:name="Grid Table 7 Colorful Accent 2" w:uiPriority="52"/>
-    <w:lsdException w:name="Grid Table 1 Light Accent 3" w:uiPriority="46"/>
-    <w:lsdException w:name="Grid Table 2 Accent 3" w:uiPriority="47"/>
-    <w:lsdException w:name="Grid Table 3 Accent 3" w:uiPriority="48"/>
-    <w:lsdException w:name="Grid Table 4 Accent 3" w:uiPriority="49"/>
-    <w:lsdException w:name="Grid Table 5 Dark Accent 3" w:uiPriority="50"/>
-    <w:lsdException w:name="Grid Table 6 Colorful Accent 3" w:uiPriority="51"/>
-    <w:lsdException w:name="Grid Table 7 Colorful Accent 3" w:uiPriority="52"/>
-    <w:lsdException w:name="Grid Table 1 Light Accent 4" w:uiPriority="46"/>
-    <w:lsdException w:name="Grid Table 2 Accent 4" w:uiPriority="47"/>
-    <w:lsdException w:name="Grid Table 3 Accent 4" w:uiPriority="48"/>
-    <w:lsdException w:name="Grid Table 4 Accent 4" w:uiPriority="49"/>
-    <w:lsdException w:name="Grid Table 5 Dark Accent 4" w:uiPriority="50"/>
-    <w:lsdException w:name="Grid Table 6 Colorful Accent 4" w:uiPriority="51"/>
-    <w:lsdException w:name="Grid Table 7 Colorful Accent 4" w:uiPriority="52"/>
-    <w:lsdException w:name="Grid Table 1 Light Accent 5" w:uiPriority="46"/>
-    <w:lsdException w:name="Grid Table 2 Accent 5" w:uiPriority="47"/>
-    <w:lsdException w:name="Grid Table 3 Accent 5" w:uiPriority="48"/>
-    <w:lsdException w:name="Grid Table 4 Accent 5" w:uiPriority="49"/>
-    <w:lsdException w:name="Grid Table 5 Dark Accent 5" w:uiPriority="50"/>
-    <w:lsdException w:name="Grid Table 6 Colorful Accent 5" w:uiPriority="51"/>
-    <w:lsdException w:name="Grid Table 7 Colorful Accent 5" w:uiPriority="52"/>
-    <w:lsdException w:name="Grid Table 1 Light Accent 6" w:uiPriority="46"/>
-    <w:lsdException w:name="Grid Table 2 Accent 6" w:uiPriority="47"/>
-    <w:lsdException w:name="Grid Table 3 Accent 6" w:uiPriority="48"/>
-    <w:lsdException w:name="Grid Table 4 Accent 6" w:uiPriority="49"/>
-    <w:lsdException w:name="Grid Table 5 Dark Accent 6" w:uiPriority="50"/>
-    <w:lsdException w:name="Grid Table 6 Colorful Accent 6" w:uiPriority="51"/>
-    <w:lsdException w:name="Grid Table 7 Colorful Accent 6" w:uiPriority="52"/>
-    <w:lsdException w:name="List Table 1 Light" w:uiPriority="46"/>
-    <w:lsdException w:name="List Table 2" w:uiPriority="47"/>
-    <w:lsdException w:name="List Table 3" w:uiPriority="48"/>
-    <w:lsdException w:name="List Table 4" w:uiPriority="49"/>
-    <w:lsdException w:name="List Table 5 Dark" w:uiPriority="50"/>
-    <w:lsdException w:name="List Table 6 Colorful" w:uiPriority="51"/>
-    <w:lsdException w:name="List Table 7 Colorful" w:uiPriority="52"/>
-    <w:lsdException w:name="List Table 1 Light Accent 1" w:uiPriority="46"/>
-    <w:lsdException w:name="List Table 2 Accent 1" w:uiPriority="47"/>
-    <w:lsdException w:name="List Table 3 Accent 1" w:uiPriority="48"/>
-    <w:lsdException w:name="List Table 4 Accent 1" w:uiPriority="49"/>
-    <w:lsdException w:name="List Table 5 Dark Accent 1" w:uiPriority="50"/>
-    <w:lsdException w:name="List Table 6 Colorful Accent 1" w:uiPriority="51"/>
-    <w:lsdException w:name="List Table 7 Colorful Accent 1" w:uiPriority="52"/>
-    <w:lsdException w:name="List Table 1 Light Accent 2" w:uiPriority="46"/>
-    <w:lsdException w:name="List Table 2 Accent 2" w:uiPriority="47"/>
-    <w:lsdException w:name="List Table 3 Accent 2" w:uiPriority="48"/>
-    <w:lsdException w:name="List Table 4 Accent 2" w:uiPriority="49"/>
-    <w:lsdException w:name="List Table 5 Dark Accent 2" w:uiPriority="50"/>
-    <w:lsdException w:name="List Table 6 Colorful Accent 2" w:uiPriority="51"/>
-    <w:lsdException w:name="List Table 7 Colorful Accent 2" w:uiPriority="52"/>
-    <w:lsdException w:name="List Table 1 Light Accent 3" w:uiPriority="46"/>
-    <w:lsdException w:name="List Table 2 Accent 3" w:uiPriority="47"/>
-    <w:lsdException w:name="List Table 3 Accent 3" w:uiPriority="48"/>
-    <w:lsdException w:name="List Table 4 Accent 3" w:uiPriority="49"/>
-    <w:lsdException w:name="List Table 5 Dark Accent 3" w:uiPriority="50"/>
-    <w:lsdException w:name="List Table 6 Colorful Accent 3" w:uiPriority="51"/>
-    <w:lsdException w:name="List Table 7 Colorful Accent 3" w:uiPriority="52"/>
-    <w:lsdException w:name="List Table 1 Light Accent 4" w:uiPriority="46"/>
-    <w:lsdException w:name="List Table 2 Accent 4" w:uiPriority="47"/>
-    <w:lsdException w:name="List Table 3 Accent 4" w:uiPriority="48"/>
-    <w:lsdException w:name="List Table 4 Accent 4" w:uiPriority="49"/>
-    <w:lsdException w:name="List Table 5 Dark Accent 4" w:uiPriority="50"/>
-    <w:lsdException w:name="List Table 6 Colorful Accent 4" w:uiPriority="51"/>
-    <w:lsdException w:name="List Table 7 Colorful Accent 4" w:uiPriority="52"/>
-    <w:lsdException w:name="List Table 1 Light Accent 5" w:uiPriority="46"/>
-    <w:lsdException w:name="List Table 2 Accent 5" w:uiPriority="47"/>
-    <w:lsdException w:name="List Table 3 Accent 5" w:uiPriority="48"/>
-    <w:lsdException w:name="List Table 4 Accent 5" w:uiPriority="49"/>
-    <w:lsdException w:name="List Table 5 Dark Accent 5" w:uiPriority="50"/>
-    <w:lsdException w:name="List Table 6 Colorful Accent 5" w:uiPriority="51"/>
-    <w:lsdException w:name="List Table 7 Colorful Accent 5" w:uiPriority="52"/>
-    <w:lsdException w:name="List Table 1 Light Accent 6" w:uiPriority="46"/>
-    <w:lsdException w:name="List Table 2 Accent 6" w:uiPriority="47"/>
-    <w:lsdException w:name="List Table 3 Accent 6" w:uiPriority="48"/>
-    <w:lsdException w:name="List Table 4 Accent 6" w:uiPriority="49"/>
-    <w:lsdException w:name="List Table 5 Dark Accent 6" w:uiPriority="50"/>
-    <w:lsdException w:name="List Table 6 Colorful Accent 6" w:uiPriority="51"/>
-    <w:lsdException w:name="List Table 7 Colorful Accent 6" w:uiPriority="52"/>
-    <w:lsdException w:name="Mention" w:semiHidden="1" w:unhideWhenUsed="1"/>
-    <w:lsdException w:name="Smart Hyperlink" w:semiHidden="1" w:unhideWhenUsed="1"/>
-    <w:lsdException w:name="Hashtag" w:semiHidden="1" w:unhideWhenUsed="1"/>
-    <w:lsdException w:name="Unresolved Mention" w:semiHidden="1" w:unhideWhenUsed="1"/>
-    <w:lsdException w:name="Smart Link" w:semiHidden="1" w:unhideWhenUsed="1"/>
-  </w:latentStyles>
-  <w:style w:type="paragraph" w:default="1" w:styleId="Normal">
-    <w:name w:val="Normal"/>
-    <w:qFormat/>
+  <w:style w:type="character" w:styleId="Hipervnculo">
+    <w:name w:val="Hyperlink"/>
+    <w:basedOn w:val="Fuentedeprrafopredeter"/>
+    <w:uiPriority w:val="99"/>
+    <w:unhideWhenUsed/>
+    <w:rsid w:val="002931AE"/>
+    <w:rPr>
+      <w:color w:val="0563C1" w:themeColor="hyperlink"/>
+      <w:u w:val="single"/>
+    </w:rPr>
   </w:style>
-  <w:style w:type="character" w:default="1" w:styleId="Fuentedeprrafopredeter">
-    <w:name w:val="Default Paragraph Font"/>
-    <w:uiPriority w:val="1"/>
-    <w:semiHidden/>
-    <w:unhideWhenUsed/>
-  </w:style>
-  <w:style w:type="table" w:default="1" w:styleId="Tablanormal">
-    <w:name w:val="Normal Table"/>
+  <w:style w:type="character" w:styleId="Mencinsinresolver">
+    <w:name w:val="Unresolved Mention"/>
+    <w:basedOn w:val="Fuentedeprrafopredeter"/>
     <w:uiPriority w:val="99"/>
     <w:semiHidden/>
     <w:unhideWhenUsed/>
-    <w:tblPr>
-      <w:tblInd w:w="0" w:type="dxa"/>
-      <w:tblCellMar>
-        <w:top w:w="0" w:type="dxa"/>
-        <w:left w:w="108" w:type="dxa"/>
-        <w:bottom w:w="0" w:type="dxa"/>
-        <w:right w:w="108" w:type="dxa"/>
-      </w:tblCellMar>
-    </w:tblPr>
-  </w:style>
-  <w:style w:type="numbering" w:default="1" w:styleId="Sinlista">
-    <w:name w:val="No List"/>
-    <w:uiPriority w:val="99"/>
-    <w:semiHidden/>
-    <w:unhideWhenUsed/>
-  </w:style>
-  <w:style w:type="paragraph" w:customStyle="1" w:styleId="C584D5BFC615410DAF0C5C44E1B383A9">
-    <w:name w:val="C584D5BFC615410DAF0C5C44E1B383A9"/>
+    <w:rsid w:val="002931AE"/>
+    <w:rPr>
+      <w:color w:val="605E5C"/>
+      <w:shd w:val="clear" w:color="auto" w:fill="E1DFDD"/>
+    </w:rPr>
   </w:style>
 </w:styles>
-</file>
-
-<file path=word/glossary/webSettings.xml><?xml version="1.0" encoding="utf-8"?>
-<w:webSettings xmlns:mc="http://schemas.openxmlformats.org/markup-compatibility/2006" xmlns:r="http://schemas.openxmlformats.org/officeDocument/2006/relationships" xmlns:w="http://schemas.openxmlformats.org/wordprocessingml/2006/main" xmlns:w14="http://schemas.microsoft.com/office/word/2010/wordml" xmlns:w15="http://schemas.microsoft.com/office/word/2012/wordml" xmlns:w16cex="http://schemas.microsoft.com/office/word/2018/wordml/cex" xmlns:w16cid="http://schemas.microsoft.com/office/word/2016/wordml/cid" xmlns:w16="http://schemas.microsoft.com/office/word/2018/wordml" xmlns:w16sdtdh="http://schemas.microsoft.com/office/word/2020/wordml/sdtdatahash" xmlns:w16se="http://schemas.microsoft.com/office/word/2015/wordml/symex" mc:Ignorable="w14 w15 w16se w16cid w16 w16cex w16sdtdh">
-  <w:optimizeForBrowser/>
-  <w:allowPNG/>
-</w:webSettings>
 </file>
 
 <file path=word/theme/theme1.xml><?xml version="1.0" encoding="utf-8"?>
@@ -5558,24 +5192,6 @@
 </file>
 
 <file path=customXml/item1.xml><?xml version="1.0" encoding="utf-8"?>
-<p:properties xmlns:p="http://schemas.microsoft.com/office/2006/metadata/properties" xmlns:xsi="http://www.w3.org/2001/XMLSchema-instance" xmlns:pc="http://schemas.microsoft.com/office/infopath/2007/PartnerControls">
-  <documentManagement>
-    <_ip_UnifiedCompliancePolicyUIAction xmlns="http://schemas.microsoft.com/sharepoint/v3" xsi:nil="true"/>
-    <_ip_UnifiedCompliancePolicyProperties xmlns="http://schemas.microsoft.com/sharepoint/v3" xsi:nil="true"/>
-  </documentManagement>
-</p:properties>
-</file>
-
-<file path=customXml/item2.xml><?xml version="1.0" encoding="utf-8"?>
-<?mso-contentType ?>
-<FormTemplates xmlns="http://schemas.microsoft.com/sharepoint/v3/contenttype/forms">
-  <Display>DocumentLibraryForm</Display>
-  <Edit>DocumentLibraryForm</Edit>
-  <New>DocumentLibraryForm</New>
-</FormTemplates>
-</file>
-
-<file path=customXml/item3.xml><?xml version="1.0" encoding="utf-8"?>
 <ct:contentTypeSchema xmlns:ct="http://schemas.microsoft.com/office/2006/metadata/contentType" xmlns:ma="http://schemas.microsoft.com/office/2006/metadata/properties/metaAttributes" ct:_="" ma:_="" ma:contentTypeName="Document" ma:contentTypeID="0x010100DEEA25CC0A0AC24199CDC46C25B8B0BC" ma:contentTypeVersion="10" ma:contentTypeDescription="Create a new document." ma:contentTypeScope="" ma:versionID="e3b47856d4cf355c0dacb39e1084d14f">
   <xsd:schema xmlns:xsd="http://www.w3.org/2001/XMLSchema" xmlns:xs="http://www.w3.org/2001/XMLSchema" xmlns:p="http://schemas.microsoft.com/office/2006/metadata/properties" xmlns:ns1="http://schemas.microsoft.com/sharepoint/v3" xmlns:ns2="6dc4bcd6-49db-4c07-9060-8acfc67cef9f" xmlns:ns3="fb0879af-3eba-417a-a55a-ffe6dcd6ca77" targetNamespace="http://schemas.microsoft.com/office/2006/metadata/properties" ma:root="true" ma:fieldsID="a845a615265fdb1f7b12cc65ac20ecbd" ns1:_="" ns2:_="" ns3:_="">
     <xsd:import namespace="http://schemas.microsoft.com/sharepoint/v3"/>
@@ -5783,25 +5399,25 @@
 </ct:contentTypeSchema>
 </file>
 
-<file path=customXml/itemProps1.xml><?xml version="1.0" encoding="utf-8"?>
-<ds:datastoreItem xmlns:ds="http://schemas.openxmlformats.org/officeDocument/2006/customXml" ds:itemID="{BA075BD4-F53C-4E01-9EDE-4652C8A1FE4B}">
-  <ds:schemaRefs>
-    <ds:schemaRef ds:uri="http://schemas.microsoft.com/office/2006/metadata/properties"/>
-    <ds:schemaRef ds:uri="http://schemas.microsoft.com/office/infopath/2007/PartnerControls"/>
-    <ds:schemaRef ds:uri="http://schemas.microsoft.com/sharepoint/v3"/>
-  </ds:schemaRefs>
-</ds:datastoreItem>
+<file path=customXml/item2.xml><?xml version="1.0" encoding="utf-8"?>
+<p:properties xmlns:p="http://schemas.microsoft.com/office/2006/metadata/properties" xmlns:xsi="http://www.w3.org/2001/XMLSchema-instance" xmlns:pc="http://schemas.microsoft.com/office/infopath/2007/PartnerControls">
+  <documentManagement>
+    <_ip_UnifiedCompliancePolicyUIAction xmlns="http://schemas.microsoft.com/sharepoint/v3" xsi:nil="true"/>
+    <_ip_UnifiedCompliancePolicyProperties xmlns="http://schemas.microsoft.com/sharepoint/v3" xsi:nil="true"/>
+  </documentManagement>
+</p:properties>
 </file>
 
-<file path=customXml/itemProps2.xml><?xml version="1.0" encoding="utf-8"?>
-<ds:datastoreItem xmlns:ds="http://schemas.openxmlformats.org/officeDocument/2006/customXml" ds:itemID="{3D40F5E8-4448-4982-82F4-146B74EB9EB7}">
-  <ds:schemaRefs>
-    <ds:schemaRef ds:uri="http://schemas.microsoft.com/sharepoint/v3/contenttype/forms"/>
-  </ds:schemaRefs>
-</ds:datastoreItem>
+<file path=customXml/item3.xml><?xml version="1.0" encoding="utf-8"?>
+<?mso-contentType ?>
+<FormTemplates xmlns="http://schemas.microsoft.com/sharepoint/v3/contenttype/forms">
+  <Display>DocumentLibraryForm</Display>
+  <Edit>DocumentLibraryForm</Edit>
+  <New>DocumentLibraryForm</New>
+</FormTemplates>
 </file>
 
-<file path=customXml/itemProps3.xml><?xml version="1.0" encoding="utf-8"?>
+<file path=customXml/itemProps1.xml><?xml version="1.0" encoding="utf-8"?>
 <ds:datastoreItem xmlns:ds="http://schemas.openxmlformats.org/officeDocument/2006/customXml" ds:itemID="{D7D55E06-64DA-42F3-AD6E-D3DC24069E4B}">
   <ds:schemaRefs>
     <ds:schemaRef ds:uri="http://schemas.microsoft.com/office/2006/metadata/contentType"/>
@@ -5819,4 +5435,22 @@
     <ds:schemaRef ds:uri="http://schemas.microsoft.com/internal/obd"/>
   </ds:schemaRefs>
 </ds:datastoreItem>
+</file>
+
+<file path=customXml/itemProps2.xml><?xml version="1.0" encoding="utf-8"?>
+<ds:datastoreItem xmlns:ds="http://schemas.openxmlformats.org/officeDocument/2006/customXml" ds:itemID="{BA075BD4-F53C-4E01-9EDE-4652C8A1FE4B}">
+  <ds:schemaRefs>
+    <ds:schemaRef ds:uri="http://schemas.microsoft.com/office/2006/metadata/properties"/>
+    <ds:schemaRef ds:uri="http://schemas.microsoft.com/office/infopath/2007/PartnerControls"/>
+    <ds:schemaRef ds:uri="http://schemas.microsoft.com/sharepoint/v3"/>
+  </ds:schemaRefs>
+</ds:datastoreItem>
+</file>
+
+<file path=customXml/itemProps3.xml><?xml version="1.0" encoding="utf-8"?>
+<ds:datastoreItem xmlns:ds="http://schemas.openxmlformats.org/officeDocument/2006/customXml" ds:itemID="{3D40F5E8-4448-4982-82F4-146B74EB9EB7}">
+  <ds:schemaRefs>
+    <ds:schemaRef ds:uri="http://schemas.microsoft.com/sharepoint/v3/contenttype/forms"/>
+  </ds:schemaRefs>
+</ds:datastoreItem>
 </file>
</xml_diff>